<commit_message>
added format for NOP
</commit_message>
<xml_diff>
--- a/paper/Output format for ZIOP-3.docx
+++ b/paper/Output format for ZIOP-3.docx
@@ -78,8 +78,30 @@
       </w:r>
       <w:proofErr w:type="spellEnd"/>
       <w:r>
-        <w:t>(3) correlated</w:t>
-      </w:r>
+        <w:t xml:space="preserve">(3) </w:t>
+      </w:r>
+      <w:r>
+        <w:rPr>
+          <w:strike/>
+        </w:rPr>
+        <w:t>correlated</w:t>
+      </w:r>
+      <w:r>
+        <w:rPr>
+          <w:b/>
+          <w:color w:val="FF0000"/>
+        </w:rPr>
+        <w:t xml:space="preserve"> </w:t>
+      </w:r>
+      <w:proofErr w:type="spellStart"/>
+      <w:r>
+        <w:rPr>
+          <w:b/>
+          <w:color w:val="FF0000"/>
+        </w:rPr>
+        <w:t>endoswitch</w:t>
+      </w:r>
+      <w:proofErr w:type="spellEnd"/>
     </w:p>
     <w:p>
       <w:pPr>
@@ -2129,14 +2151,14 @@
           <w:b/>
           <w:color w:val="FF0000"/>
         </w:rPr>
-        <w:t>x</w:t>
-      </w:r>
-      <w:r>
-        <w:rPr>
-          <w:b/>
-          <w:color w:val="FF0000"/>
-        </w:rPr>
-        <w:t>ogenous switching</w:t>
+        <w:t>ndog</w:t>
+      </w:r>
+      <w:r>
+        <w:rPr>
+          <w:b/>
+          <w:color w:val="FF0000"/>
+        </w:rPr>
+        <w:t>enous switching</w:t>
       </w:r>
     </w:p>
     <w:p>
@@ -2408,7 +2430,14 @@
         <w:rPr>
           <w:strike/>
         </w:rPr>
-        <w:t>y5_positive</w:t>
+        <w:t>y5_</w:t>
+      </w:r>
+      <w:proofErr w:type="gramStart"/>
+      <w:r>
+        <w:rPr>
+          <w:strike/>
+        </w:rPr>
+        <w:t>positive</w:t>
       </w:r>
       <w:r>
         <w:t xml:space="preserve">  </w:t>
@@ -2420,6 +2449,7 @@
         </w:rPr>
         <w:t>Outcome</w:t>
       </w:r>
+      <w:proofErr w:type="gramEnd"/>
       <w:r>
         <w:rPr>
           <w:b/>
@@ -2434,8 +2464,6 @@
         </w:rPr>
         <w:t xml:space="preserve"> (+)</w:t>
       </w:r>
-      <w:bookmarkStart w:id="0" w:name="_GoBack"/>
-      <w:bookmarkEnd w:id="0"/>
       <w:r>
         <w:rPr>
           <w:color w:val="FF0000"/>
@@ -2894,6 +2922,7 @@
       </w:r>
     </w:p>
     <w:p>
+      <w:bookmarkStart w:id="0" w:name="_GoBack"/>
       <w:proofErr w:type="gramStart"/>
       <w:r>
         <w:rPr>
@@ -2949,7 +2978,11 @@
         <w:t>)</w:t>
       </w:r>
       <w:r>
-        <w:t xml:space="preserve"> |   .3677536   .6734798     0.55   0.585    -.9522424     1.68775</w:t>
+        <w:t xml:space="preserve"> </w:t>
+      </w:r>
+      <w:bookmarkEnd w:id="0"/>
+      <w:r>
+        <w:t>|   .3677536   .6734798     0.55   0.585    -.9522424     1.68775</w:t>
       </w:r>
     </w:p>
     <w:p>

</xml_diff>